<commit_message>
analisis de mercado actualizado + excel componentes (sin terminar)
</commit_message>
<xml_diff>
--- a/Tp_Balanza/analisis de mercado bsico.docx
+++ b/Tp_Balanza/analisis de mercado bsico.docx
@@ -1300,44 +1300,6 @@
     </w:p>
     <w:p>
       <w:pPr>
-        <w:numPr>
-          <w:ilvl w:val="0"/>
-          <w:numId w:val="7"/>
-        </w:numPr>
-        <w:rPr>
-          <w:rFonts w:ascii="Times New Roman" w:hAnsi="Times New Roman" w:cs="Times New Roman"/>
-          <w:b/>
-          <w:bCs/>
-        </w:rPr>
-      </w:pPr>
-      <w:r>
-        <w:rPr>
-          <w:rFonts w:ascii="Times New Roman" w:hAnsi="Times New Roman" w:cs="Times New Roman"/>
-          <w:b/>
-          <w:bCs/>
-        </w:rPr>
-        <w:t>Impuesto a las Ganancias:</w:t>
-      </w:r>
-    </w:p>
-    <w:p>
-      <w:pPr>
-        <w:numPr>
-          <w:ilvl w:val="1"/>
-          <w:numId w:val="7"/>
-        </w:numPr>
-        <w:rPr>
-          <w:rFonts w:ascii="Times New Roman" w:hAnsi="Times New Roman" w:cs="Times New Roman"/>
-        </w:rPr>
-      </w:pPr>
-      <w:r>
-        <w:rPr>
-          <w:rFonts w:ascii="Times New Roman" w:hAnsi="Times New Roman" w:cs="Times New Roman"/>
-        </w:rPr>
-        <w:t>Tasa: 30% sobre las ganancias netas de la empresa.</w:t>
-      </w:r>
-    </w:p>
-    <w:p>
-      <w:pPr>
         <w:rPr>
           <w:rFonts w:ascii="Times New Roman" w:hAnsi="Times New Roman" w:cs="Times New Roman"/>
           <w:b/>
@@ -1619,36 +1581,70 @@
         <w:rPr>
           <w:rFonts w:ascii="Times New Roman" w:hAnsi="Times New Roman" w:cs="Times New Roman"/>
         </w:rPr>
-        <w:t>: ARS $30,000</w:t>
-      </w:r>
-    </w:p>
-    <w:p>
-      <w:pPr>
-        <w:rPr>
-          <w:rFonts w:ascii="Times New Roman" w:hAnsi="Times New Roman" w:cs="Times New Roman"/>
-        </w:rPr>
-      </w:pPr>
-      <w:r>
-        <w:rPr>
-          <w:rFonts w:ascii="Times New Roman" w:hAnsi="Times New Roman" w:cs="Times New Roman"/>
-          <w:b/>
-          <w:bCs/>
-        </w:rPr>
-        <w:t>Total,</w:t>
-      </w:r>
-      <w:r>
-        <w:rPr>
-          <w:rFonts w:ascii="Times New Roman" w:hAnsi="Times New Roman" w:cs="Times New Roman"/>
-          <w:b/>
-          <w:bCs/>
-        </w:rPr>
-        <w:t xml:space="preserve"> Costo de Producción</w:t>
-      </w:r>
-      <w:r>
-        <w:rPr>
-          <w:rFonts w:ascii="Times New Roman" w:hAnsi="Times New Roman" w:cs="Times New Roman"/>
-        </w:rPr>
-        <w:t>: ARS $120,000 + ARS $30,000 + ARS $50,000 + ARS $30,000 = ARS $230,000</w:t>
+        <w:t>: ARS $</w:t>
+      </w:r>
+      <w:r>
+        <w:rPr>
+          <w:rFonts w:ascii="Times New Roman" w:hAnsi="Times New Roman" w:cs="Times New Roman"/>
+        </w:rPr>
+        <w:t>19</w:t>
+      </w:r>
+      <w:r>
+        <w:rPr>
+          <w:rFonts w:ascii="Times New Roman" w:hAnsi="Times New Roman" w:cs="Times New Roman"/>
+        </w:rPr>
+        <w:t>,</w:t>
+      </w:r>
+      <w:r>
+        <w:rPr>
+          <w:rFonts w:ascii="Times New Roman" w:hAnsi="Times New Roman" w:cs="Times New Roman"/>
+        </w:rPr>
+        <w:t>600</w:t>
+      </w:r>
+    </w:p>
+    <w:p>
+      <w:pPr>
+        <w:rPr>
+          <w:rFonts w:ascii="Times New Roman" w:hAnsi="Times New Roman" w:cs="Times New Roman"/>
+        </w:rPr>
+      </w:pPr>
+      <w:r>
+        <w:rPr>
+          <w:rFonts w:ascii="Times New Roman" w:hAnsi="Times New Roman" w:cs="Times New Roman"/>
+          <w:b/>
+          <w:bCs/>
+        </w:rPr>
+        <w:t>Total, Costo de Producción</w:t>
+      </w:r>
+      <w:r>
+        <w:rPr>
+          <w:rFonts w:ascii="Times New Roman" w:hAnsi="Times New Roman" w:cs="Times New Roman"/>
+        </w:rPr>
+        <w:t>: ARS $120,000 + ARS $30,000 + ARS $50,000 + ARS $30,000 = ARS $2</w:t>
+      </w:r>
+      <w:r>
+        <w:rPr>
+          <w:rFonts w:ascii="Times New Roman" w:hAnsi="Times New Roman" w:cs="Times New Roman"/>
+        </w:rPr>
+        <w:t>19</w:t>
+      </w:r>
+      <w:r>
+        <w:rPr>
+          <w:rFonts w:ascii="Times New Roman" w:hAnsi="Times New Roman" w:cs="Times New Roman"/>
+        </w:rPr>
+        <w:t>,</w:t>
+      </w:r>
+      <w:r>
+        <w:rPr>
+          <w:rFonts w:ascii="Times New Roman" w:hAnsi="Times New Roman" w:cs="Times New Roman"/>
+        </w:rPr>
+        <w:t>6</w:t>
+      </w:r>
+      <w:r>
+        <w:rPr>
+          <w:rFonts w:ascii="Times New Roman" w:hAnsi="Times New Roman" w:cs="Times New Roman"/>
+        </w:rPr>
+        <w:t>00</w:t>
       </w:r>
     </w:p>
     <w:p>
@@ -1731,6 +1727,37 @@
     </w:p>
     <w:p>
       <w:pPr>
+        <w:numPr>
+          <w:ilvl w:val="0"/>
+          <w:numId w:val="10"/>
+        </w:numPr>
+        <w:rPr>
+          <w:rFonts w:ascii="Times New Roman" w:hAnsi="Times New Roman" w:cs="Times New Roman"/>
+        </w:rPr>
+      </w:pPr>
+      <w:r>
+        <w:rPr>
+          <w:rFonts w:ascii="Times New Roman" w:hAnsi="Times New Roman" w:cs="Times New Roman"/>
+          <w:b/>
+          <w:bCs/>
+        </w:rPr>
+        <w:t>Impuestos y tasas municipales (6%)</w:t>
+      </w:r>
+      <w:r>
+        <w:rPr>
+          <w:rFonts w:ascii="Times New Roman" w:hAnsi="Times New Roman" w:cs="Times New Roman"/>
+        </w:rPr>
+        <w:t>:</w:t>
+      </w:r>
+      <w:r>
+        <w:rPr>
+          <w:rFonts w:ascii="Times New Roman" w:hAnsi="Times New Roman" w:cs="Times New Roman"/>
+        </w:rPr>
+        <w:t xml:space="preserve"> ARS 348,000 * 0.06 = ARS $20,880</w:t>
+      </w:r>
+    </w:p>
+    <w:p>
+      <w:pPr>
         <w:rPr>
           <w:rFonts w:ascii="Times New Roman" w:hAnsi="Times New Roman" w:cs="Times New Roman"/>
           <w:b/>
@@ -1777,7 +1804,25 @@
         <w:rPr>
           <w:rFonts w:ascii="Times New Roman" w:hAnsi="Times New Roman" w:cs="Times New Roman"/>
         </w:rPr>
-        <w:t>: ARS $34,480</w:t>
+        <w:t>: ARS $</w:t>
+      </w:r>
+      <w:r>
+        <w:rPr>
+          <w:rFonts w:ascii="Times New Roman" w:hAnsi="Times New Roman" w:cs="Times New Roman"/>
+        </w:rPr>
+        <w:t>2</w:t>
+      </w:r>
+      <w:r>
+        <w:rPr>
+          <w:rFonts w:ascii="Times New Roman" w:hAnsi="Times New Roman" w:cs="Times New Roman"/>
+        </w:rPr>
+        <w:t>4,</w:t>
+      </w:r>
+      <w:r>
+        <w:rPr>
+          <w:rFonts w:ascii="Times New Roman" w:hAnsi="Times New Roman" w:cs="Times New Roman"/>
+        </w:rPr>
+        <w:t>000</w:t>
       </w:r>
     </w:p>
     <w:p>
@@ -1828,7 +1873,19 @@
         <w:rPr>
           <w:rFonts w:ascii="Times New Roman" w:hAnsi="Times New Roman" w:cs="Times New Roman"/>
         </w:rPr>
-        <w:t>: ARS $230,000</w:t>
+        <w:t>: ARS $2</w:t>
+      </w:r>
+      <w:r>
+        <w:rPr>
+          <w:rFonts w:ascii="Times New Roman" w:hAnsi="Times New Roman" w:cs="Times New Roman"/>
+        </w:rPr>
+        <w:t>19,6</w:t>
+      </w:r>
+      <w:r>
+        <w:rPr>
+          <w:rFonts w:ascii="Times New Roman" w:hAnsi="Times New Roman" w:cs="Times New Roman"/>
+        </w:rPr>
+        <w:t>00</w:t>
       </w:r>
     </w:p>
     <w:p>
@@ -1872,7 +1929,6 @@
           <w:b/>
           <w:bCs/>
         </w:rPr>
-        <w:lastRenderedPageBreak/>
         <w:t>IVA</w:t>
       </w:r>
       <w:r>
@@ -1898,6 +1954,7 @@
           <w:b/>
           <w:bCs/>
         </w:rPr>
+        <w:lastRenderedPageBreak/>
         <w:t>Ingresos Brutos</w:t>
       </w:r>
       <w:r>
@@ -1905,6 +1962,45 @@
           <w:rFonts w:ascii="Times New Roman" w:hAnsi="Times New Roman" w:cs="Times New Roman"/>
         </w:rPr>
         <w:t>: ARS $10,440</w:t>
+      </w:r>
+    </w:p>
+    <w:p>
+      <w:pPr>
+        <w:numPr>
+          <w:ilvl w:val="1"/>
+          <w:numId w:val="12"/>
+        </w:numPr>
+        <w:rPr>
+          <w:rFonts w:ascii="Times New Roman" w:hAnsi="Times New Roman" w:cs="Times New Roman"/>
+        </w:rPr>
+      </w:pPr>
+      <w:r>
+        <w:rPr>
+          <w:rFonts w:ascii="Times New Roman" w:hAnsi="Times New Roman" w:cs="Times New Roman"/>
+          <w:b/>
+          <w:bCs/>
+        </w:rPr>
+        <w:t>Imp</w:t>
+      </w:r>
+      <w:r>
+        <w:rPr>
+          <w:rFonts w:ascii="Times New Roman" w:hAnsi="Times New Roman" w:cs="Times New Roman"/>
+        </w:rPr>
+        <w:t xml:space="preserve"> </w:t>
+      </w:r>
+      <w:r>
+        <w:rPr>
+          <w:rFonts w:ascii="Times New Roman" w:hAnsi="Times New Roman" w:cs="Times New Roman"/>
+          <w:b/>
+          <w:bCs/>
+        </w:rPr>
+        <w:t>y tasas municipales</w:t>
+      </w:r>
+      <w:r>
+        <w:rPr>
+          <w:rFonts w:ascii="Times New Roman" w:hAnsi="Times New Roman" w:cs="Times New Roman"/>
+        </w:rPr>
+        <w:t>: ARS $20880</w:t>
       </w:r>
     </w:p>
     <w:p>
@@ -1929,7 +2025,31 @@
         <w:rPr>
           <w:rFonts w:ascii="Times New Roman" w:hAnsi="Times New Roman" w:cs="Times New Roman"/>
         </w:rPr>
-        <w:t>: ARS $34,480</w:t>
+        <w:t>: ARS $</w:t>
+      </w:r>
+      <w:r>
+        <w:rPr>
+          <w:rFonts w:ascii="Times New Roman" w:hAnsi="Times New Roman" w:cs="Times New Roman"/>
+        </w:rPr>
+        <w:t>2</w:t>
+      </w:r>
+      <w:r>
+        <w:rPr>
+          <w:rFonts w:ascii="Times New Roman" w:hAnsi="Times New Roman" w:cs="Times New Roman"/>
+        </w:rPr>
+        <w:t>4,</w:t>
+      </w:r>
+      <w:r>
+        <w:rPr>
+          <w:rFonts w:ascii="Times New Roman" w:hAnsi="Times New Roman" w:cs="Times New Roman"/>
+        </w:rPr>
+        <w:t>00</w:t>
+      </w:r>
+      <w:r>
+        <w:rPr>
+          <w:rFonts w:ascii="Times New Roman" w:hAnsi="Times New Roman" w:cs="Times New Roman"/>
+        </w:rPr>
+        <w:t>0</w:t>
       </w:r>
     </w:p>
     <w:p>
@@ -1953,7 +2073,77 @@
           <w:rFonts w:ascii="Times New Roman" w:hAnsi="Times New Roman" w:cs="Times New Roman"/>
           <w:lang w:val="en-US"/>
         </w:rPr>
-        <w:t>: ARS $230,000 + ARS $73,080 + ARS $10,440 + ARS $34,480 = ARS $348,000</w:t>
+        <w:t>: ARS $2</w:t>
+      </w:r>
+      <w:r>
+        <w:rPr>
+          <w:rFonts w:ascii="Times New Roman" w:hAnsi="Times New Roman" w:cs="Times New Roman"/>
+          <w:lang w:val="en-US"/>
+        </w:rPr>
+        <w:t>19</w:t>
+      </w:r>
+      <w:r>
+        <w:rPr>
+          <w:rFonts w:ascii="Times New Roman" w:hAnsi="Times New Roman" w:cs="Times New Roman"/>
+          <w:lang w:val="en-US"/>
+        </w:rPr>
+        <w:t>,</w:t>
+      </w:r>
+      <w:r>
+        <w:rPr>
+          <w:rFonts w:ascii="Times New Roman" w:hAnsi="Times New Roman" w:cs="Times New Roman"/>
+          <w:lang w:val="en-US"/>
+        </w:rPr>
+        <w:t>6</w:t>
+      </w:r>
+      <w:r>
+        <w:rPr>
+          <w:rFonts w:ascii="Times New Roman" w:hAnsi="Times New Roman" w:cs="Times New Roman"/>
+          <w:lang w:val="en-US"/>
+        </w:rPr>
+        <w:t>00 + ARS $73,080 + ARS $10,440</w:t>
+      </w:r>
+      <w:r>
+        <w:rPr>
+          <w:rFonts w:ascii="Times New Roman" w:hAnsi="Times New Roman" w:cs="Times New Roman"/>
+          <w:lang w:val="en-US"/>
+        </w:rPr>
+        <w:t xml:space="preserve"> + ARS $20,880</w:t>
+      </w:r>
+      <w:r>
+        <w:rPr>
+          <w:rFonts w:ascii="Times New Roman" w:hAnsi="Times New Roman" w:cs="Times New Roman"/>
+          <w:lang w:val="en-US"/>
+        </w:rPr>
+        <w:t xml:space="preserve"> + ARS $</w:t>
+      </w:r>
+      <w:r>
+        <w:rPr>
+          <w:rFonts w:ascii="Times New Roman" w:hAnsi="Times New Roman" w:cs="Times New Roman"/>
+          <w:lang w:val="en-US"/>
+        </w:rPr>
+        <w:t>2</w:t>
+      </w:r>
+      <w:r>
+        <w:rPr>
+          <w:rFonts w:ascii="Times New Roman" w:hAnsi="Times New Roman" w:cs="Times New Roman"/>
+          <w:lang w:val="en-US"/>
+        </w:rPr>
+        <w:t>4,</w:t>
+      </w:r>
+      <w:r>
+        <w:rPr>
+          <w:rFonts w:ascii="Times New Roman" w:hAnsi="Times New Roman" w:cs="Times New Roman"/>
+          <w:lang w:val="en-US"/>
+        </w:rPr>
+        <w:t>000</w:t>
+      </w:r>
+      <w:r>
+        <w:rPr>
+          <w:rFonts w:ascii="Times New Roman" w:hAnsi="Times New Roman" w:cs="Times New Roman"/>
+          <w:lang w:val="en-US"/>
+        </w:rPr>
+        <w:t xml:space="preserve"> = ARS $348,000</w:t>
       </w:r>
     </w:p>
     <w:p>
@@ -4032,6 +4222,7 @@
   <w:style w:type="character" w:default="1" w:styleId="Fuentedeprrafopredeter">
     <w:name w:val="Default Paragraph Font"/>
     <w:uiPriority w:val="1"/>
+    <w:semiHidden/>
     <w:unhideWhenUsed/>
   </w:style>
   <w:style w:type="table" w:default="1" w:styleId="Tablanormal">

</xml_diff>